<commit_message>
latest file updated from last issues
</commit_message>
<xml_diff>
--- a/github_assignment/git_github.docx
+++ b/github_assignment/git_github.docx
@@ -2036,13 +2036,15 @@
       </w:pPr>
       <w:r>
         <w:rPr>
+          <w:b/>
+          <w:bCs/>
           <w:noProof/>
         </w:rPr>
         <w:drawing>
-          <wp:inline distT="0" distB="0" distL="0" distR="0" wp14:anchorId="0348B730" wp14:editId="17A84C82">
-            <wp:extent cx="3671570" cy="547370"/>
-            <wp:effectExtent l="0" t="0" r="5080" b="5080"/>
-            <wp:docPr id="52" name="Picture 52"/>
+          <wp:inline distT="0" distB="0" distL="0" distR="0" wp14:anchorId="7A0F7E77" wp14:editId="345E7344">
+            <wp:extent cx="4892464" cy="1295512"/>
+            <wp:effectExtent l="0" t="0" r="3810" b="0"/>
+            <wp:docPr id="4" name="Picture 4"/>
             <wp:cNvGraphicFramePr>
               <a:graphicFrameLocks xmlns:a="http://schemas.openxmlformats.org/drawingml/2006/main" noChangeAspect="1"/>
             </wp:cNvGraphicFramePr>
@@ -2050,10 +2052,8 @@
               <a:graphicData uri="http://schemas.openxmlformats.org/drawingml/2006/picture">
                 <pic:pic xmlns:pic="http://schemas.openxmlformats.org/drawingml/2006/picture">
                   <pic:nvPicPr>
-                    <pic:cNvPr id="0" name="Picture 18"/>
-                    <pic:cNvPicPr>
-                      <a:picLocks noChangeAspect="1" noChangeArrowheads="1"/>
-                    </pic:cNvPicPr>
+                    <pic:cNvPr id="4" name="22.png"/>
+                    <pic:cNvPicPr/>
                   </pic:nvPicPr>
                   <pic:blipFill>
                     <a:blip r:embed="rId26">
@@ -2063,23 +2063,18 @@
                         </a:ext>
                       </a:extLst>
                     </a:blip>
-                    <a:srcRect/>
                     <a:stretch>
                       <a:fillRect/>
                     </a:stretch>
                   </pic:blipFill>
-                  <pic:spPr bwMode="auto">
+                  <pic:spPr>
                     <a:xfrm>
                       <a:off x="0" y="0"/>
-                      <a:ext cx="3671570" cy="547370"/>
+                      <a:ext cx="4892464" cy="1295512"/>
                     </a:xfrm>
                     <a:prstGeom prst="rect">
                       <a:avLst/>
                     </a:prstGeom>
-                    <a:noFill/>
-                    <a:ln>
-                      <a:noFill/>
-                    </a:ln>
                   </pic:spPr>
                 </pic:pic>
               </a:graphicData>
@@ -2103,14 +2098,6 @@
           <w:bCs/>
         </w:rPr>
       </w:pPr>
-    </w:p>
-    <w:p>
-      <w:pPr>
-        <w:rPr>
-          <w:b/>
-          <w:bCs/>
-        </w:rPr>
-      </w:pPr>
       <w:r>
         <w:rPr>
           <w:b/>
@@ -2133,10 +2120,10 @@
           <w:noProof/>
         </w:rPr>
         <w:drawing>
-          <wp:inline distT="0" distB="0" distL="0" distR="0" wp14:anchorId="355B9450" wp14:editId="004CFF67">
+          <wp:inline distT="0" distB="0" distL="0" distR="0" wp14:anchorId="2EC346E5" wp14:editId="590FB258">
             <wp:extent cx="3810330" cy="777307"/>
             <wp:effectExtent l="0" t="0" r="0" b="3810"/>
-            <wp:docPr id="53" name="Picture 53"/>
+            <wp:docPr id="16" name="Picture 16"/>
             <wp:cNvGraphicFramePr>
               <a:graphicFrameLocks xmlns:a="http://schemas.openxmlformats.org/drawingml/2006/main" noChangeAspect="1"/>
             </wp:cNvGraphicFramePr>
@@ -2144,7 +2131,7 @@
               <a:graphicData uri="http://schemas.openxmlformats.org/drawingml/2006/picture">
                 <pic:pic xmlns:pic="http://schemas.openxmlformats.org/drawingml/2006/picture">
                   <pic:nvPicPr>
-                    <pic:cNvPr id="53" name="23.png"/>
+                    <pic:cNvPr id="16" name="23.png"/>
                     <pic:cNvPicPr/>
                   </pic:nvPicPr>
                   <pic:blipFill>
@@ -2182,6 +2169,14 @@
           <w:bCs/>
         </w:rPr>
       </w:pPr>
+    </w:p>
+    <w:p>
+      <w:pPr>
+        <w:rPr>
+          <w:b/>
+          <w:bCs/>
+        </w:rPr>
+      </w:pPr>
       <w:r>
         <w:rPr>
           <w:b/>
@@ -2204,10 +2199,10 @@
           <w:noProof/>
         </w:rPr>
         <w:drawing>
-          <wp:inline distT="0" distB="0" distL="0" distR="0" wp14:anchorId="57124C40" wp14:editId="5AF57756">
+          <wp:inline distT="0" distB="0" distL="0" distR="0" wp14:anchorId="63B09DAA" wp14:editId="75F04000">
             <wp:extent cx="4976291" cy="2179509"/>
             <wp:effectExtent l="0" t="0" r="0" b="0"/>
-            <wp:docPr id="54" name="Picture 54"/>
+            <wp:docPr id="17" name="Picture 17"/>
             <wp:cNvGraphicFramePr>
               <a:graphicFrameLocks xmlns:a="http://schemas.openxmlformats.org/drawingml/2006/main" noChangeAspect="1"/>
             </wp:cNvGraphicFramePr>
@@ -2215,7 +2210,7 @@
               <a:graphicData uri="http://schemas.openxmlformats.org/drawingml/2006/picture">
                 <pic:pic xmlns:pic="http://schemas.openxmlformats.org/drawingml/2006/picture">
                   <pic:nvPicPr>
-                    <pic:cNvPr id="54" name="24.png"/>
+                    <pic:cNvPr id="17" name="24.png"/>
                     <pic:cNvPicPr/>
                   </pic:nvPicPr>
                   <pic:blipFill>
@@ -2269,6 +2264,14 @@
           <w:bCs/>
         </w:rPr>
       </w:pPr>
+    </w:p>
+    <w:p>
+      <w:pPr>
+        <w:rPr>
+          <w:b/>
+          <w:bCs/>
+        </w:rPr>
+      </w:pPr>
       <w:r>
         <w:rPr>
           <w:b/>
@@ -2290,11 +2293,12 @@
           <w:bCs/>
           <w:noProof/>
         </w:rPr>
+        <w:lastRenderedPageBreak/>
         <w:drawing>
-          <wp:inline distT="0" distB="0" distL="0" distR="0" wp14:anchorId="20A0B507" wp14:editId="6A48498F">
+          <wp:inline distT="0" distB="0" distL="0" distR="0" wp14:anchorId="52F7B0A0" wp14:editId="7CF4E0BE">
             <wp:extent cx="4968671" cy="388654"/>
             <wp:effectExtent l="0" t="0" r="3810" b="0"/>
-            <wp:docPr id="55" name="Picture 55"/>
+            <wp:docPr id="18" name="Picture 18"/>
             <wp:cNvGraphicFramePr>
               <a:graphicFrameLocks xmlns:a="http://schemas.openxmlformats.org/drawingml/2006/main" noChangeAspect="1"/>
             </wp:cNvGraphicFramePr>
@@ -2302,7 +2306,7 @@
               <a:graphicData uri="http://schemas.openxmlformats.org/drawingml/2006/picture">
                 <pic:pic xmlns:pic="http://schemas.openxmlformats.org/drawingml/2006/picture">
                   <pic:nvPicPr>
-                    <pic:cNvPr id="55" name="25.png"/>
+                    <pic:cNvPr id="18" name="25.png"/>
                     <pic:cNvPicPr/>
                   </pic:nvPicPr>
                   <pic:blipFill>
@@ -2340,6 +2344,14 @@
           <w:bCs/>
         </w:rPr>
       </w:pPr>
+    </w:p>
+    <w:p>
+      <w:pPr>
+        <w:rPr>
+          <w:b/>
+          <w:bCs/>
+        </w:rPr>
+      </w:pPr>
       <w:r>
         <w:rPr>
           <w:b/>
@@ -2361,12 +2373,11 @@
           <w:bCs/>
           <w:noProof/>
         </w:rPr>
-        <w:lastRenderedPageBreak/>
         <w:drawing>
-          <wp:inline distT="0" distB="0" distL="0" distR="0" wp14:anchorId="443A7C05" wp14:editId="0F420090">
+          <wp:inline distT="0" distB="0" distL="0" distR="0" wp14:anchorId="3E1EBEEC" wp14:editId="201EBB79">
             <wp:extent cx="3962743" cy="548688"/>
             <wp:effectExtent l="0" t="0" r="0" b="3810"/>
-            <wp:docPr id="57" name="Picture 57"/>
+            <wp:docPr id="19" name="Picture 19"/>
             <wp:cNvGraphicFramePr>
               <a:graphicFrameLocks xmlns:a="http://schemas.openxmlformats.org/drawingml/2006/main" noChangeAspect="1"/>
             </wp:cNvGraphicFramePr>
@@ -2374,7 +2385,7 @@
               <a:graphicData uri="http://schemas.openxmlformats.org/drawingml/2006/picture">
                 <pic:pic xmlns:pic="http://schemas.openxmlformats.org/drawingml/2006/picture">
                   <pic:nvPicPr>
-                    <pic:cNvPr id="57" name="26.png"/>
+                    <pic:cNvPr id="19" name="26.png"/>
                     <pic:cNvPicPr/>
                   </pic:nvPicPr>
                   <pic:blipFill>
@@ -2420,6 +2431,14 @@
           <w:bCs/>
         </w:rPr>
       </w:pPr>
+    </w:p>
+    <w:p>
+      <w:pPr>
+        <w:rPr>
+          <w:b/>
+          <w:bCs/>
+        </w:rPr>
+      </w:pPr>
       <w:r>
         <w:rPr>
           <w:b/>
@@ -2442,10 +2461,10 @@
           <w:noProof/>
         </w:rPr>
         <w:drawing>
-          <wp:inline distT="0" distB="0" distL="0" distR="0" wp14:anchorId="50A7172C" wp14:editId="3530E04E">
+          <wp:inline distT="0" distB="0" distL="0" distR="0" wp14:anchorId="313B2382" wp14:editId="2FC2F913">
             <wp:extent cx="5608806" cy="2423370"/>
             <wp:effectExtent l="0" t="0" r="0" b="0"/>
-            <wp:docPr id="56" name="Picture 56"/>
+            <wp:docPr id="20" name="Picture 20"/>
             <wp:cNvGraphicFramePr>
               <a:graphicFrameLocks xmlns:a="http://schemas.openxmlformats.org/drawingml/2006/main" noChangeAspect="1"/>
             </wp:cNvGraphicFramePr>
@@ -2453,7 +2472,7 @@
               <a:graphicData uri="http://schemas.openxmlformats.org/drawingml/2006/picture">
                 <pic:pic xmlns:pic="http://schemas.openxmlformats.org/drawingml/2006/picture">
                   <pic:nvPicPr>
-                    <pic:cNvPr id="56" name="27.png"/>
+                    <pic:cNvPr id="20" name="27.png"/>
                     <pic:cNvPicPr/>
                   </pic:nvPicPr>
                   <pic:blipFill>
@@ -2491,6 +2510,14 @@
           <w:bCs/>
         </w:rPr>
       </w:pPr>
+    </w:p>
+    <w:p>
+      <w:pPr>
+        <w:rPr>
+          <w:b/>
+          <w:bCs/>
+        </w:rPr>
+      </w:pPr>
       <w:r>
         <w:rPr>
           <w:b/>
@@ -2513,10 +2540,10 @@
           <w:noProof/>
         </w:rPr>
         <w:drawing>
-          <wp:inline distT="0" distB="0" distL="0" distR="0" wp14:anchorId="1E5B24D9" wp14:editId="2E4C499A">
+          <wp:inline distT="0" distB="0" distL="0" distR="0" wp14:anchorId="011466C8" wp14:editId="5277CFFF">
             <wp:extent cx="4801016" cy="1028789"/>
             <wp:effectExtent l="0" t="0" r="0" b="0"/>
-            <wp:docPr id="58" name="Picture 58"/>
+            <wp:docPr id="41" name="Picture 41"/>
             <wp:cNvGraphicFramePr>
               <a:graphicFrameLocks xmlns:a="http://schemas.openxmlformats.org/drawingml/2006/main" noChangeAspect="1"/>
             </wp:cNvGraphicFramePr>
@@ -2524,7 +2551,7 @@
               <a:graphicData uri="http://schemas.openxmlformats.org/drawingml/2006/picture">
                 <pic:pic xmlns:pic="http://schemas.openxmlformats.org/drawingml/2006/picture">
                   <pic:nvPicPr>
-                    <pic:cNvPr id="58" name="28.png"/>
+                    <pic:cNvPr id="41" name="28.png"/>
                     <pic:cNvPicPr/>
                   </pic:nvPicPr>
                   <pic:blipFill>
@@ -2562,6 +2589,14 @@
           <w:bCs/>
         </w:rPr>
       </w:pPr>
+    </w:p>
+    <w:p>
+      <w:pPr>
+        <w:rPr>
+          <w:b/>
+          <w:bCs/>
+        </w:rPr>
+      </w:pPr>
       <w:r>
         <w:rPr>
           <w:b/>
@@ -2583,11 +2618,12 @@
           <w:bCs/>
           <w:noProof/>
         </w:rPr>
+        <w:lastRenderedPageBreak/>
         <w:drawing>
-          <wp:inline distT="0" distB="0" distL="0" distR="0" wp14:anchorId="696BCBBF" wp14:editId="1D14E9B2">
+          <wp:inline distT="0" distB="0" distL="0" distR="0" wp14:anchorId="54FE9EF8" wp14:editId="4CFC8210">
             <wp:extent cx="5731510" cy="2990215"/>
             <wp:effectExtent l="0" t="0" r="2540" b="635"/>
-            <wp:docPr id="59" name="Picture 59"/>
+            <wp:docPr id="42" name="Picture 42"/>
             <wp:cNvGraphicFramePr>
               <a:graphicFrameLocks xmlns:a="http://schemas.openxmlformats.org/drawingml/2006/main" noChangeAspect="1"/>
             </wp:cNvGraphicFramePr>
@@ -2595,7 +2631,7 @@
               <a:graphicData uri="http://schemas.openxmlformats.org/drawingml/2006/picture">
                 <pic:pic xmlns:pic="http://schemas.openxmlformats.org/drawingml/2006/picture">
                   <pic:nvPicPr>
-                    <pic:cNvPr id="59" name="29.png"/>
+                    <pic:cNvPr id="42" name="29.png"/>
                     <pic:cNvPicPr/>
                   </pic:nvPicPr>
                   <pic:blipFill>
@@ -2633,6 +2669,14 @@
           <w:bCs/>
         </w:rPr>
       </w:pPr>
+    </w:p>
+    <w:p>
+      <w:pPr>
+        <w:rPr>
+          <w:b/>
+          <w:bCs/>
+        </w:rPr>
+      </w:pPr>
       <w:r>
         <w:rPr>
           <w:b/>
@@ -2654,12 +2698,11 @@
           <w:bCs/>
           <w:noProof/>
         </w:rPr>
-        <w:lastRenderedPageBreak/>
         <w:drawing>
-          <wp:inline distT="0" distB="0" distL="0" distR="0" wp14:anchorId="066CE570" wp14:editId="1FFE7EBA">
+          <wp:inline distT="0" distB="0" distL="0" distR="0" wp14:anchorId="7974C94E" wp14:editId="25CF693B">
             <wp:extent cx="4404742" cy="1455546"/>
             <wp:effectExtent l="0" t="0" r="0" b="0"/>
-            <wp:docPr id="60" name="Picture 60"/>
+            <wp:docPr id="43" name="Picture 43"/>
             <wp:cNvGraphicFramePr>
               <a:graphicFrameLocks xmlns:a="http://schemas.openxmlformats.org/drawingml/2006/main" noChangeAspect="1"/>
             </wp:cNvGraphicFramePr>
@@ -2667,7 +2710,7 @@
               <a:graphicData uri="http://schemas.openxmlformats.org/drawingml/2006/picture">
                 <pic:pic xmlns:pic="http://schemas.openxmlformats.org/drawingml/2006/picture">
                   <pic:nvPicPr>
-                    <pic:cNvPr id="60" name="30.png"/>
+                    <pic:cNvPr id="43" name="30.png"/>
                     <pic:cNvPicPr/>
                   </pic:nvPicPr>
                   <pic:blipFill>
@@ -2729,6 +2772,14 @@
           <w:bCs/>
         </w:rPr>
       </w:pPr>
+    </w:p>
+    <w:p>
+      <w:pPr>
+        <w:rPr>
+          <w:b/>
+          <w:bCs/>
+        </w:rPr>
+      </w:pPr>
       <w:r>
         <w:rPr>
           <w:b/>
@@ -2751,10 +2802,10 @@
           <w:noProof/>
         </w:rPr>
         <w:drawing>
-          <wp:inline distT="0" distB="0" distL="0" distR="0" wp14:anchorId="32381506" wp14:editId="7AED64C9">
+          <wp:inline distT="0" distB="0" distL="0" distR="0" wp14:anchorId="05B5FC38" wp14:editId="6CCA10FF">
             <wp:extent cx="4656223" cy="571550"/>
             <wp:effectExtent l="0" t="0" r="0" b="0"/>
-            <wp:docPr id="61" name="Picture 61"/>
+            <wp:docPr id="44" name="Picture 44"/>
             <wp:cNvGraphicFramePr>
               <a:graphicFrameLocks xmlns:a="http://schemas.openxmlformats.org/drawingml/2006/main" noChangeAspect="1"/>
             </wp:cNvGraphicFramePr>
@@ -2762,7 +2813,7 @@
               <a:graphicData uri="http://schemas.openxmlformats.org/drawingml/2006/picture">
                 <pic:pic xmlns:pic="http://schemas.openxmlformats.org/drawingml/2006/picture">
                   <pic:nvPicPr>
-                    <pic:cNvPr id="61" name="31.png"/>
+                    <pic:cNvPr id="44" name="31.png"/>
                     <pic:cNvPicPr/>
                   </pic:nvPicPr>
                   <pic:blipFill>
@@ -2808,6 +2859,22 @@
           <w:bCs/>
         </w:rPr>
       </w:pPr>
+    </w:p>
+    <w:p>
+      <w:pPr>
+        <w:rPr>
+          <w:b/>
+          <w:bCs/>
+        </w:rPr>
+      </w:pPr>
+    </w:p>
+    <w:p>
+      <w:pPr>
+        <w:rPr>
+          <w:b/>
+          <w:bCs/>
+        </w:rPr>
+      </w:pPr>
       <w:r>
         <w:rPr>
           <w:b/>
@@ -2829,11 +2896,12 @@
           <w:bCs/>
           <w:noProof/>
         </w:rPr>
+        <w:lastRenderedPageBreak/>
         <w:drawing>
-          <wp:inline distT="0" distB="0" distL="0" distR="0" wp14:anchorId="3918C47D" wp14:editId="35C51A9F">
+          <wp:inline distT="0" distB="0" distL="0" distR="0" wp14:anchorId="0B21808A" wp14:editId="29AEAD0E">
             <wp:extent cx="4397121" cy="365792"/>
             <wp:effectExtent l="0" t="0" r="3810" b="0"/>
-            <wp:docPr id="62" name="Picture 62"/>
+            <wp:docPr id="45" name="Picture 45"/>
             <wp:cNvGraphicFramePr>
               <a:graphicFrameLocks xmlns:a="http://schemas.openxmlformats.org/drawingml/2006/main" noChangeAspect="1"/>
             </wp:cNvGraphicFramePr>
@@ -2841,7 +2909,7 @@
               <a:graphicData uri="http://schemas.openxmlformats.org/drawingml/2006/picture">
                 <pic:pic xmlns:pic="http://schemas.openxmlformats.org/drawingml/2006/picture">
                   <pic:nvPicPr>
-                    <pic:cNvPr id="62" name="32.0.png"/>
+                    <pic:cNvPr id="45" name="32.0.png"/>
                     <pic:cNvPicPr/>
                   </pic:nvPicPr>
                   <pic:blipFill>
@@ -2871,14 +2939,6 @@
           </wp:inline>
         </w:drawing>
       </w:r>
-    </w:p>
-    <w:p>
-      <w:pPr>
-        <w:rPr>
-          <w:b/>
-          <w:bCs/>
-        </w:rPr>
-      </w:pPr>
       <w:r>
         <w:rPr>
           <w:b/>
@@ -2886,10 +2946,10 @@
           <w:noProof/>
         </w:rPr>
         <w:drawing>
-          <wp:inline distT="0" distB="0" distL="0" distR="0" wp14:anchorId="3FF1E27F" wp14:editId="76865473">
+          <wp:inline distT="0" distB="0" distL="0" distR="0" wp14:anchorId="3C086222" wp14:editId="2D31C9FA">
             <wp:extent cx="5082980" cy="1356478"/>
             <wp:effectExtent l="0" t="0" r="3810" b="0"/>
-            <wp:docPr id="63" name="Picture 63"/>
+            <wp:docPr id="46" name="Picture 46"/>
             <wp:cNvGraphicFramePr>
               <a:graphicFrameLocks xmlns:a="http://schemas.openxmlformats.org/drawingml/2006/main" noChangeAspect="1"/>
             </wp:cNvGraphicFramePr>
@@ -2897,7 +2957,7 @@
               <a:graphicData uri="http://schemas.openxmlformats.org/drawingml/2006/picture">
                 <pic:pic xmlns:pic="http://schemas.openxmlformats.org/drawingml/2006/picture">
                   <pic:nvPicPr>
-                    <pic:cNvPr id="63" name="32.1.png"/>
+                    <pic:cNvPr id="46" name="32.1.png"/>
                     <pic:cNvPicPr/>
                   </pic:nvPicPr>
                   <pic:blipFill>
@@ -2943,6 +3003,22 @@
           <w:bCs/>
         </w:rPr>
       </w:pPr>
+    </w:p>
+    <w:p>
+      <w:pPr>
+        <w:rPr>
+          <w:b/>
+          <w:bCs/>
+        </w:rPr>
+      </w:pPr>
+    </w:p>
+    <w:p>
+      <w:pPr>
+        <w:rPr>
+          <w:b/>
+          <w:bCs/>
+        </w:rPr>
+      </w:pPr>
       <w:r>
         <w:rPr>
           <w:b/>
@@ -2965,10 +3041,10 @@
           <w:noProof/>
         </w:rPr>
         <w:drawing>
-          <wp:inline distT="0" distB="0" distL="0" distR="0" wp14:anchorId="008BC1E6" wp14:editId="782B3F80">
+          <wp:inline distT="0" distB="0" distL="0" distR="0" wp14:anchorId="33EAFFEC" wp14:editId="00ADF5F0">
             <wp:extent cx="4511431" cy="579170"/>
             <wp:effectExtent l="0" t="0" r="3810" b="0"/>
-            <wp:docPr id="65" name="Picture 65"/>
+            <wp:docPr id="47" name="Picture 47"/>
             <wp:cNvGraphicFramePr>
               <a:graphicFrameLocks xmlns:a="http://schemas.openxmlformats.org/drawingml/2006/main" noChangeAspect="1"/>
             </wp:cNvGraphicFramePr>
@@ -2976,7 +3052,7 @@
               <a:graphicData uri="http://schemas.openxmlformats.org/drawingml/2006/picture">
                 <pic:pic xmlns:pic="http://schemas.openxmlformats.org/drawingml/2006/picture">
                   <pic:nvPicPr>
-                    <pic:cNvPr id="65" name="33.png"/>
+                    <pic:cNvPr id="47" name="33.png"/>
                     <pic:cNvPicPr/>
                   </pic:nvPicPr>
                   <pic:blipFill>
@@ -3022,6 +3098,14 @@
           <w:bCs/>
         </w:rPr>
       </w:pPr>
+    </w:p>
+    <w:p>
+      <w:pPr>
+        <w:rPr>
+          <w:b/>
+          <w:bCs/>
+        </w:rPr>
+      </w:pPr>
       <w:r>
         <w:rPr>
           <w:b/>
@@ -3044,10 +3128,10 @@
           <w:noProof/>
         </w:rPr>
         <w:drawing>
-          <wp:inline distT="0" distB="0" distL="0" distR="0" wp14:anchorId="23DA1296" wp14:editId="34468C16">
+          <wp:inline distT="0" distB="0" distL="0" distR="0" wp14:anchorId="5CBA5FB8" wp14:editId="607CE49F">
             <wp:extent cx="4930567" cy="777307"/>
             <wp:effectExtent l="0" t="0" r="3810" b="3810"/>
-            <wp:docPr id="66" name="Picture 66"/>
+            <wp:docPr id="48" name="Picture 48"/>
             <wp:cNvGraphicFramePr>
               <a:graphicFrameLocks xmlns:a="http://schemas.openxmlformats.org/drawingml/2006/main" noChangeAspect="1"/>
             </wp:cNvGraphicFramePr>
@@ -3055,7 +3139,7 @@
               <a:graphicData uri="http://schemas.openxmlformats.org/drawingml/2006/picture">
                 <pic:pic xmlns:pic="http://schemas.openxmlformats.org/drawingml/2006/picture">
                   <pic:nvPicPr>
-                    <pic:cNvPr id="66" name="34.png"/>
+                    <pic:cNvPr id="48" name="34.png"/>
                     <pic:cNvPicPr/>
                   </pic:nvPicPr>
                   <pic:blipFill>
@@ -3101,12 +3185,19 @@
           <w:bCs/>
         </w:rPr>
       </w:pPr>
-      <w:r>
-        <w:rPr>
-          <w:b/>
-          <w:bCs/>
-        </w:rPr>
-        <w:lastRenderedPageBreak/>
+    </w:p>
+    <w:p>
+      <w:pPr>
+        <w:rPr>
+          <w:b/>
+          <w:bCs/>
+        </w:rPr>
+      </w:pPr>
+      <w:r>
+        <w:rPr>
+          <w:b/>
+          <w:bCs/>
+        </w:rPr>
         <w:t>35. Commit those changes.</w:t>
       </w:r>
     </w:p>
@@ -3124,10 +3215,10 @@
           <w:noProof/>
         </w:rPr>
         <w:drawing>
-          <wp:inline distT="0" distB="0" distL="0" distR="0" wp14:anchorId="6CEFE94B" wp14:editId="331C977D">
+          <wp:inline distT="0" distB="0" distL="0" distR="0" wp14:anchorId="0AF22062" wp14:editId="5C610D0B">
             <wp:extent cx="5090601" cy="2377646"/>
             <wp:effectExtent l="0" t="0" r="0" b="3810"/>
-            <wp:docPr id="67" name="Picture 67"/>
+            <wp:docPr id="49" name="Picture 49"/>
             <wp:cNvGraphicFramePr>
               <a:graphicFrameLocks xmlns:a="http://schemas.openxmlformats.org/drawingml/2006/main" noChangeAspect="1"/>
             </wp:cNvGraphicFramePr>
@@ -3135,7 +3226,7 @@
               <a:graphicData uri="http://schemas.openxmlformats.org/drawingml/2006/picture">
                 <pic:pic xmlns:pic="http://schemas.openxmlformats.org/drawingml/2006/picture">
                   <pic:nvPicPr>
-                    <pic:cNvPr id="67" name="35.png"/>
+                    <pic:cNvPr id="49" name="35.png"/>
                     <pic:cNvPicPr/>
                   </pic:nvPicPr>
                   <pic:blipFill>
@@ -3181,6 +3272,14 @@
           <w:bCs/>
         </w:rPr>
       </w:pPr>
+    </w:p>
+    <w:p>
+      <w:pPr>
+        <w:rPr>
+          <w:b/>
+          <w:bCs/>
+        </w:rPr>
+      </w:pPr>
       <w:r>
         <w:rPr>
           <w:b/>
@@ -3203,10 +3302,10 @@
           <w:noProof/>
         </w:rPr>
         <w:drawing>
-          <wp:inline distT="0" distB="0" distL="0" distR="0" wp14:anchorId="75EC85D5" wp14:editId="617B88CE">
+          <wp:inline distT="0" distB="0" distL="0" distR="0" wp14:anchorId="68F8D3E4" wp14:editId="1D2227BC">
             <wp:extent cx="4465707" cy="510584"/>
             <wp:effectExtent l="0" t="0" r="0" b="3810"/>
-            <wp:docPr id="68" name="Picture 68"/>
+            <wp:docPr id="50" name="Picture 50"/>
             <wp:cNvGraphicFramePr>
               <a:graphicFrameLocks xmlns:a="http://schemas.openxmlformats.org/drawingml/2006/main" noChangeAspect="1"/>
             </wp:cNvGraphicFramePr>
@@ -3214,7 +3313,7 @@
               <a:graphicData uri="http://schemas.openxmlformats.org/drawingml/2006/picture">
                 <pic:pic xmlns:pic="http://schemas.openxmlformats.org/drawingml/2006/picture">
                   <pic:nvPicPr>
-                    <pic:cNvPr id="68" name="36.png"/>
+                    <pic:cNvPr id="50" name="36.png"/>
                     <pic:cNvPicPr/>
                   </pic:nvPicPr>
                   <pic:blipFill>
@@ -3260,6 +3359,14 @@
           <w:bCs/>
         </w:rPr>
       </w:pPr>
+    </w:p>
+    <w:p>
+      <w:pPr>
+        <w:rPr>
+          <w:b/>
+          <w:bCs/>
+        </w:rPr>
+      </w:pPr>
       <w:r>
         <w:rPr>
           <w:b/>
@@ -3282,10 +3389,10 @@
           <w:noProof/>
         </w:rPr>
         <w:drawing>
-          <wp:inline distT="0" distB="0" distL="0" distR="0" wp14:anchorId="59613278" wp14:editId="115B0EDF">
+          <wp:inline distT="0" distB="0" distL="0" distR="0" wp14:anchorId="4D094D12" wp14:editId="62D3B49D">
             <wp:extent cx="5731510" cy="1695450"/>
             <wp:effectExtent l="0" t="0" r="2540" b="0"/>
-            <wp:docPr id="69" name="Picture 69"/>
+            <wp:docPr id="51" name="Picture 51"/>
             <wp:cNvGraphicFramePr>
               <a:graphicFrameLocks xmlns:a="http://schemas.openxmlformats.org/drawingml/2006/main" noChangeAspect="1"/>
             </wp:cNvGraphicFramePr>
@@ -3293,7 +3400,7 @@
               <a:graphicData uri="http://schemas.openxmlformats.org/drawingml/2006/picture">
                 <pic:pic xmlns:pic="http://schemas.openxmlformats.org/drawingml/2006/picture">
                   <pic:nvPicPr>
-                    <pic:cNvPr id="69" name="37.png"/>
+                    <pic:cNvPr id="51" name="37.png"/>
                     <pic:cNvPicPr/>
                   </pic:nvPicPr>
                   <pic:blipFill>
@@ -3339,6 +3446,14 @@
           <w:bCs/>
         </w:rPr>
       </w:pPr>
+    </w:p>
+    <w:p>
+      <w:pPr>
+        <w:rPr>
+          <w:b/>
+          <w:bCs/>
+        </w:rPr>
+      </w:pPr>
       <w:r>
         <w:rPr>
           <w:b/>
@@ -3352,20 +3467,19 @@
         <w:rPr>
           <w:b/>
           <w:bCs/>
+        </w:rPr>
+      </w:pPr>
+      <w:r>
+        <w:rPr>
+          <w:b/>
+          <w:bCs/>
           <w:noProof/>
         </w:rPr>
-      </w:pPr>
-      <w:r>
-        <w:rPr>
-          <w:b/>
-          <w:bCs/>
-          <w:noProof/>
-        </w:rPr>
         <w:drawing>
-          <wp:inline distT="0" distB="0" distL="0" distR="0" wp14:anchorId="41FBDB1E" wp14:editId="2DCF2FC3">
+          <wp:inline distT="0" distB="0" distL="0" distR="0" wp14:anchorId="353E3E42" wp14:editId="0896F28E">
             <wp:extent cx="3673158" cy="548688"/>
             <wp:effectExtent l="0" t="0" r="3810" b="3810"/>
-            <wp:docPr id="70" name="Picture 70"/>
+            <wp:docPr id="64" name="Picture 64"/>
             <wp:cNvGraphicFramePr>
               <a:graphicFrameLocks xmlns:a="http://schemas.openxmlformats.org/drawingml/2006/main" noChangeAspect="1"/>
             </wp:cNvGraphicFramePr>
@@ -3373,11 +3487,11 @@
               <a:graphicData uri="http://schemas.openxmlformats.org/drawingml/2006/picture">
                 <pic:pic xmlns:pic="http://schemas.openxmlformats.org/drawingml/2006/picture">
                   <pic:nvPicPr>
-                    <pic:cNvPr id="70" name="38.png"/>
+                    <pic:cNvPr id="64" name="38.png"/>
                     <pic:cNvPicPr/>
                   </pic:nvPicPr>
                   <pic:blipFill>
-                    <a:blip r:embed="rId26">
+                    <a:blip r:embed="rId43">
                       <a:extLst>
                         <a:ext uri="{28A0092B-C50C-407E-A947-70E740481C1C}">
                           <a14:useLocalDpi xmlns:a14="http://schemas.microsoft.com/office/drawing/2010/main" val="0"/>
@@ -3403,52 +3517,62 @@
           </wp:inline>
         </w:drawing>
       </w:r>
-    </w:p>
-    <w:p>
-      <w:pPr>
-        <w:rPr>
-          <w:b/>
-          <w:bCs/>
-        </w:rPr>
-      </w:pPr>
-    </w:p>
-    <w:p>
-      <w:pPr>
-        <w:rPr>
-          <w:b/>
-          <w:bCs/>
-        </w:rPr>
-      </w:pPr>
-    </w:p>
-    <w:p>
-      <w:pPr>
-        <w:rPr>
-          <w:b/>
-          <w:bCs/>
-        </w:rPr>
-      </w:pPr>
-    </w:p>
-    <w:p>
-      <w:pPr>
-        <w:rPr>
-          <w:b/>
-          <w:bCs/>
-        </w:rPr>
-      </w:pPr>
-    </w:p>
-    <w:p>
-      <w:pPr>
-        <w:rPr>
-          <w:b/>
-          <w:bCs/>
-        </w:rPr>
-      </w:pPr>
-      <w:r>
-        <w:rPr>
-          <w:b/>
-          <w:bCs/>
-        </w:rPr>
-        <w:lastRenderedPageBreak/>
+      <w:bookmarkStart w:id="0" w:name="_GoBack"/>
+      <w:bookmarkEnd w:id="0"/>
+    </w:p>
+    <w:p>
+      <w:pPr>
+        <w:rPr>
+          <w:b/>
+          <w:bCs/>
+          <w:noProof/>
+        </w:rPr>
+      </w:pPr>
+    </w:p>
+    <w:p>
+      <w:pPr>
+        <w:rPr>
+          <w:b/>
+          <w:bCs/>
+        </w:rPr>
+      </w:pPr>
+    </w:p>
+    <w:p>
+      <w:pPr>
+        <w:rPr>
+          <w:b/>
+          <w:bCs/>
+        </w:rPr>
+      </w:pPr>
+    </w:p>
+    <w:p>
+      <w:pPr>
+        <w:rPr>
+          <w:b/>
+          <w:bCs/>
+        </w:rPr>
+      </w:pPr>
+    </w:p>
+    <w:p>
+      <w:pPr>
+        <w:rPr>
+          <w:b/>
+          <w:bCs/>
+        </w:rPr>
+      </w:pPr>
+    </w:p>
+    <w:p>
+      <w:pPr>
+        <w:rPr>
+          <w:b/>
+          <w:bCs/>
+        </w:rPr>
+      </w:pPr>
+      <w:r>
+        <w:rPr>
+          <w:b/>
+          <w:bCs/>
+        </w:rPr>
         <w:t>SECTION-2 - (CSS assignments) Steps to follow:</w:t>
       </w:r>
     </w:p>
@@ -3518,7 +3642,7 @@
                     <pic:cNvPicPr/>
                   </pic:nvPicPr>
                   <pic:blipFill>
-                    <a:blip r:embed="rId43">
+                    <a:blip r:embed="rId44">
                       <a:extLst>
                         <a:ext uri="{28A0092B-C50C-407E-A947-70E740481C1C}">
                           <a14:useLocalDpi xmlns:a14="http://schemas.microsoft.com/office/drawing/2010/main" val="0"/>
@@ -3595,6 +3719,7 @@
           <w:bCs/>
           <w:noProof/>
         </w:rPr>
+        <w:lastRenderedPageBreak/>
         <w:drawing>
           <wp:inline distT="0" distB="0" distL="0" distR="0" wp14:anchorId="35B42020" wp14:editId="11AE9EF6">
             <wp:extent cx="4381880" cy="518205"/>
@@ -3611,7 +3736,7 @@
                     <pic:cNvPicPr/>
                   </pic:nvPicPr>
                   <pic:blipFill>
-                    <a:blip r:embed="rId44">
+                    <a:blip r:embed="rId45">
                       <a:extLst>
                         <a:ext uri="{28A0092B-C50C-407E-A947-70E740481C1C}">
                           <a14:useLocalDpi xmlns:a14="http://schemas.microsoft.com/office/drawing/2010/main" val="0"/>
@@ -3688,7 +3813,7 @@
                     <pic:cNvPicPr/>
                   </pic:nvPicPr>
                   <pic:blipFill>
-                    <a:blip r:embed="rId45">
+                    <a:blip r:embed="rId46">
                       <a:extLst>
                         <a:ext uri="{28A0092B-C50C-407E-A947-70E740481C1C}">
                           <a14:useLocalDpi xmlns:a14="http://schemas.microsoft.com/office/drawing/2010/main" val="0"/>
@@ -3781,7 +3906,7 @@
                     <pic:cNvPicPr/>
                   </pic:nvPicPr>
                   <pic:blipFill>
-                    <a:blip r:embed="rId46">
+                    <a:blip r:embed="rId47">
                       <a:extLst>
                         <a:ext uri="{28A0092B-C50C-407E-A947-70E740481C1C}">
                           <a14:useLocalDpi xmlns:a14="http://schemas.microsoft.com/office/drawing/2010/main" val="0"/>
@@ -3874,7 +3999,7 @@
                     <pic:cNvPicPr/>
                   </pic:nvPicPr>
                   <pic:blipFill>
-                    <a:blip r:embed="rId47">
+                    <a:blip r:embed="rId48">
                       <a:extLst>
                         <a:ext uri="{28A0092B-C50C-407E-A947-70E740481C1C}">
                           <a14:useLocalDpi xmlns:a14="http://schemas.microsoft.com/office/drawing/2010/main" val="0"/>
@@ -3951,7 +4076,7 @@
                     <pic:cNvPicPr/>
                   </pic:nvPicPr>
                   <pic:blipFill>
-                    <a:blip r:embed="rId48">
+                    <a:blip r:embed="rId49">
                       <a:extLst>
                         <a:ext uri="{28A0092B-C50C-407E-A947-70E740481C1C}">
                           <a14:useLocalDpi xmlns:a14="http://schemas.microsoft.com/office/drawing/2010/main" val="0"/>
@@ -4028,7 +4153,7 @@
                     <pic:cNvPicPr/>
                   </pic:nvPicPr>
                   <pic:blipFill>
-                    <a:blip r:embed="rId49">
+                    <a:blip r:embed="rId50">
                       <a:extLst>
                         <a:ext uri="{28A0092B-C50C-407E-A947-70E740481C1C}">
                           <a14:useLocalDpi xmlns:a14="http://schemas.microsoft.com/office/drawing/2010/main" val="0"/>
@@ -4089,7 +4214,6 @@
           <w:bCs/>
           <w:noProof/>
         </w:rPr>
-        <w:lastRenderedPageBreak/>
         <w:drawing>
           <wp:inline distT="0" distB="0" distL="0" distR="0" wp14:anchorId="064A03B4" wp14:editId="304A2C9A">
             <wp:extent cx="5075360" cy="1470787"/>
@@ -4106,7 +4230,7 @@
                     <pic:cNvPicPr/>
                   </pic:nvPicPr>
                   <pic:blipFill>
-                    <a:blip r:embed="rId50">
+                    <a:blip r:embed="rId51">
                       <a:extLst>
                         <a:ext uri="{28A0092B-C50C-407E-A947-70E740481C1C}">
                           <a14:useLocalDpi xmlns:a14="http://schemas.microsoft.com/office/drawing/2010/main" val="0"/>
@@ -4192,6 +4316,7 @@
           <w:bCs/>
           <w:noProof/>
         </w:rPr>
+        <w:lastRenderedPageBreak/>
         <w:drawing>
           <wp:inline distT="0" distB="0" distL="0" distR="0" wp14:anchorId="314F0244" wp14:editId="663CE8A7">
             <wp:extent cx="3680779" cy="556308"/>
@@ -4208,7 +4333,7 @@
                     <pic:cNvPicPr/>
                   </pic:nvPicPr>
                   <pic:blipFill>
-                    <a:blip r:embed="rId51">
+                    <a:blip r:embed="rId52">
                       <a:extLst>
                         <a:ext uri="{28A0092B-C50C-407E-A947-70E740481C1C}">
                           <a14:useLocalDpi xmlns:a14="http://schemas.microsoft.com/office/drawing/2010/main" val="0"/>
@@ -4301,7 +4426,7 @@
                     <pic:cNvPicPr/>
                   </pic:nvPicPr>
                   <pic:blipFill>
-                    <a:blip r:embed="rId52">
+                    <a:blip r:embed="rId53">
                       <a:extLst>
                         <a:ext uri="{28A0092B-C50C-407E-A947-70E740481C1C}">
                           <a14:useLocalDpi xmlns:a14="http://schemas.microsoft.com/office/drawing/2010/main" val="0"/>
@@ -4378,7 +4503,7 @@
                     <pic:cNvPicPr/>
                   </pic:nvPicPr>
                   <pic:blipFill>
-                    <a:blip r:embed="rId53">
+                    <a:blip r:embed="rId54">
                       <a:extLst>
                         <a:ext uri="{28A0092B-C50C-407E-A947-70E740481C1C}">
                           <a14:useLocalDpi xmlns:a14="http://schemas.microsoft.com/office/drawing/2010/main" val="0"/>
@@ -4455,7 +4580,7 @@
                     <pic:cNvPicPr/>
                   </pic:nvPicPr>
                   <pic:blipFill>
-                    <a:blip r:embed="rId54">
+                    <a:blip r:embed="rId55">
                       <a:extLst>
                         <a:ext uri="{28A0092B-C50C-407E-A947-70E740481C1C}">
                           <a14:useLocalDpi xmlns:a14="http://schemas.microsoft.com/office/drawing/2010/main" val="0"/>
@@ -4564,7 +4689,7 @@
                     <pic:cNvPicPr/>
                   </pic:nvPicPr>
                   <pic:blipFill>
-                    <a:blip r:embed="rId55">
+                    <a:blip r:embed="rId56">
                       <a:extLst>
                         <a:ext uri="{28A0092B-C50C-407E-A947-70E740481C1C}">
                           <a14:useLocalDpi xmlns:a14="http://schemas.microsoft.com/office/drawing/2010/main" val="0"/>
@@ -4657,7 +4782,7 @@
                     <pic:cNvPicPr/>
                   </pic:nvPicPr>
                   <pic:blipFill>
-                    <a:blip r:embed="rId56">
+                    <a:blip r:embed="rId57">
                       <a:extLst>
                         <a:ext uri="{28A0092B-C50C-407E-A947-70E740481C1C}">
                           <a14:useLocalDpi xmlns:a14="http://schemas.microsoft.com/office/drawing/2010/main" val="0"/>
@@ -4706,7 +4831,6 @@
           <w:b/>
           <w:bCs/>
         </w:rPr>
-        <w:lastRenderedPageBreak/>
         <w:t>SECTION-3 - (JavaScript assignments) Steps to follow:</w:t>
       </w:r>
     </w:p>
@@ -4777,7 +4901,7 @@
                     <pic:cNvPicPr/>
                   </pic:nvPicPr>
                   <pic:blipFill>
-                    <a:blip r:embed="rId57">
+                    <a:blip r:embed="rId58">
                       <a:extLst>
                         <a:ext uri="{28A0092B-C50C-407E-A947-70E740481C1C}">
                           <a14:useLocalDpi xmlns:a14="http://schemas.microsoft.com/office/drawing/2010/main" val="0"/>
@@ -4855,6 +4979,7 @@
           <w:bCs/>
           <w:noProof/>
         </w:rPr>
+        <w:lastRenderedPageBreak/>
         <w:drawing>
           <wp:inline distT="0" distB="0" distL="0" distR="0" wp14:anchorId="4DAEF52D" wp14:editId="0065D747">
             <wp:extent cx="3635055" cy="800169"/>
@@ -4871,7 +4996,7 @@
                     <pic:cNvPicPr/>
                   </pic:nvPicPr>
                   <pic:blipFill>
-                    <a:blip r:embed="rId58">
+                    <a:blip r:embed="rId59">
                       <a:extLst>
                         <a:ext uri="{28A0092B-C50C-407E-A947-70E740481C1C}">
                           <a14:useLocalDpi xmlns:a14="http://schemas.microsoft.com/office/drawing/2010/main" val="0"/>
@@ -4949,7 +5074,7 @@
                     <pic:cNvPicPr/>
                   </pic:nvPicPr>
                   <pic:blipFill>
-                    <a:blip r:embed="rId59">
+                    <a:blip r:embed="rId60">
                       <a:extLst>
                         <a:ext uri="{28A0092B-C50C-407E-A947-70E740481C1C}">
                           <a14:useLocalDpi xmlns:a14="http://schemas.microsoft.com/office/drawing/2010/main" val="0"/>
@@ -5043,7 +5168,7 @@
                     <pic:cNvPicPr/>
                   </pic:nvPicPr>
                   <pic:blipFill>
-                    <a:blip r:embed="rId60">
+                    <a:blip r:embed="rId61">
                       <a:extLst>
                         <a:ext uri="{28A0092B-C50C-407E-A947-70E740481C1C}">
                           <a14:useLocalDpi xmlns:a14="http://schemas.microsoft.com/office/drawing/2010/main" val="0"/>
@@ -5137,7 +5262,7 @@
                     <pic:cNvPicPr/>
                   </pic:nvPicPr>
                   <pic:blipFill>
-                    <a:blip r:embed="rId61">
+                    <a:blip r:embed="rId62">
                       <a:extLst>
                         <a:ext uri="{28A0092B-C50C-407E-A947-70E740481C1C}">
                           <a14:useLocalDpi xmlns:a14="http://schemas.microsoft.com/office/drawing/2010/main" val="0"/>
@@ -5215,7 +5340,7 @@
                     <pic:cNvPicPr/>
                   </pic:nvPicPr>
                   <pic:blipFill>
-                    <a:blip r:embed="rId62">
+                    <a:blip r:embed="rId63">
                       <a:extLst>
                         <a:ext uri="{28A0092B-C50C-407E-A947-70E740481C1C}">
                           <a14:useLocalDpi xmlns:a14="http://schemas.microsoft.com/office/drawing/2010/main" val="0"/>
@@ -5293,7 +5418,7 @@
                     <pic:cNvPicPr/>
                   </pic:nvPicPr>
                   <pic:blipFill>
-                    <a:blip r:embed="rId63">
+                    <a:blip r:embed="rId64">
                       <a:extLst>
                         <a:ext uri="{28A0092B-C50C-407E-A947-70E740481C1C}">
                           <a14:useLocalDpi xmlns:a14="http://schemas.microsoft.com/office/drawing/2010/main" val="0"/>
@@ -5371,7 +5496,7 @@
                     <pic:cNvPicPr/>
                   </pic:nvPicPr>
                   <pic:blipFill>
-                    <a:blip r:embed="rId64">
+                    <a:blip r:embed="rId65">
                       <a:extLst>
                         <a:ext uri="{28A0092B-C50C-407E-A947-70E740481C1C}">
                           <a14:useLocalDpi xmlns:a14="http://schemas.microsoft.com/office/drawing/2010/main" val="0"/>
@@ -5474,7 +5599,7 @@
                     <pic:cNvPicPr/>
                   </pic:nvPicPr>
                   <pic:blipFill>
-                    <a:blip r:embed="rId65">
+                    <a:blip r:embed="rId66">
                       <a:extLst>
                         <a:ext uri="{28A0092B-C50C-407E-A947-70E740481C1C}">
                           <a14:useLocalDpi xmlns:a14="http://schemas.microsoft.com/office/drawing/2010/main" val="0"/>
@@ -5552,7 +5677,6 @@
           <w:bCs/>
           <w:noProof/>
         </w:rPr>
-        <w:lastRenderedPageBreak/>
         <w:drawing>
           <wp:inline distT="0" distB="0" distL="0" distR="0" wp14:anchorId="40C33701" wp14:editId="31EFD7C7">
             <wp:extent cx="4427604" cy="777307"/>
@@ -5569,7 +5693,7 @@
                     <pic:cNvPicPr/>
                   </pic:nvPicPr>
                   <pic:blipFill>
-                    <a:blip r:embed="rId66">
+                    <a:blip r:embed="rId67">
                       <a:extLst>
                         <a:ext uri="{28A0092B-C50C-407E-A947-70E740481C1C}">
                           <a14:useLocalDpi xmlns:a14="http://schemas.microsoft.com/office/drawing/2010/main" val="0"/>
@@ -5631,6 +5755,7 @@
           <w:bCs/>
           <w:noProof/>
         </w:rPr>
+        <w:lastRenderedPageBreak/>
         <w:drawing>
           <wp:inline distT="0" distB="0" distL="0" distR="0" wp14:anchorId="749988CC" wp14:editId="4BE0AB06">
             <wp:extent cx="4480948" cy="1432684"/>
@@ -5647,7 +5772,7 @@
                     <pic:cNvPicPr/>
                   </pic:nvPicPr>
                   <pic:blipFill>
-                    <a:blip r:embed="rId67">
+                    <a:blip r:embed="rId68">
                       <a:extLst>
                         <a:ext uri="{28A0092B-C50C-407E-A947-70E740481C1C}">
                           <a14:useLocalDpi xmlns:a14="http://schemas.microsoft.com/office/drawing/2010/main" val="0"/>
@@ -5725,7 +5850,7 @@
                     <pic:cNvPicPr/>
                   </pic:nvPicPr>
                   <pic:blipFill>
-                    <a:blip r:embed="rId68">
+                    <a:blip r:embed="rId69">
                       <a:extLst>
                         <a:ext uri="{28A0092B-C50C-407E-A947-70E740481C1C}">
                           <a14:useLocalDpi xmlns:a14="http://schemas.microsoft.com/office/drawing/2010/main" val="0"/>
@@ -5819,7 +5944,7 @@
                     <pic:cNvPicPr/>
                   </pic:nvPicPr>
                   <pic:blipFill>
-                    <a:blip r:embed="rId69">
+                    <a:blip r:embed="rId70">
                       <a:extLst>
                         <a:ext uri="{28A0092B-C50C-407E-A947-70E740481C1C}">
                           <a14:useLocalDpi xmlns:a14="http://schemas.microsoft.com/office/drawing/2010/main" val="0"/>
@@ -5881,8 +6006,6 @@
         </w:rPr>
         <w:t>-assignments’ branch.</w:t>
       </w:r>
-      <w:bookmarkStart w:id="0" w:name="_GoBack"/>
-      <w:bookmarkEnd w:id="0"/>
     </w:p>
     <w:p>
       <w:pPr>
@@ -5915,7 +6038,7 @@
                     <pic:cNvPicPr/>
                   </pic:nvPicPr>
                   <pic:blipFill>
-                    <a:blip r:embed="rId70">
+                    <a:blip r:embed="rId71">
                       <a:extLst>
                         <a:ext uri="{28A0092B-C50C-407E-A947-70E740481C1C}">
                           <a14:useLocalDpi xmlns:a14="http://schemas.microsoft.com/office/drawing/2010/main" val="0"/>
@@ -6973,7 +7096,7 @@
 </file>
 
 <file path=customXml/itemProps1.xml><?xml version="1.0" encoding="utf-8"?>
-<ds:datastoreItem xmlns:ds="http://schemas.openxmlformats.org/officeDocument/2006/customXml" ds:itemID="{DFCD6781-972D-4E4B-9033-54B8A68C195E}">
+<ds:datastoreItem xmlns:ds="http://schemas.openxmlformats.org/officeDocument/2006/customXml" ds:itemID="{FD5AFCDC-847D-47CE-A14A-C0257F550C3F}">
   <ds:schemaRefs>
     <ds:schemaRef ds:uri="http://schemas.openxmlformats.org/officeDocument/2006/bibliography"/>
   </ds:schemaRefs>

</xml_diff>